<commit_message>
finished appeneding last item to report
</commit_message>
<xml_diff>
--- a/Final TUES A3 Group 10 (BlockMarket).docx
+++ b/Final TUES A3 Group 10 (BlockMarket).docx
@@ -8461,6 +8461,7 @@
     </w:p>
     <w:p>
       <w:pPr>
+        <w:jc w:val="center"/>
         <w:rPr>
           <w:rFonts w:ascii="Times New Roman" w:hAnsi="Times New Roman" w:cs="Times New Roman"/>
           <w:b/>
@@ -8498,25 +8499,7 @@
           <w:sz w:val="24"/>
           <w:szCs w:val="24"/>
         </w:rPr>
-        <w:t xml:space="preserve">My plan is to continue studying a Bachelor of Information Technology, and hope that I can switch over to either Computer Science or Engineering. </w:t>
-      </w:r>
-      <w:r>
-        <w:rPr>
-          <w:rFonts w:ascii="Times New Roman" w:hAnsi="Times New Roman" w:cs="Times New Roman"/>
-          <w:color w:val="auto"/>
-          <w:sz w:val="24"/>
-          <w:szCs w:val="24"/>
-        </w:rPr>
-        <w:t xml:space="preserve">Currently, it’s hard to say what I really want to do in the future, but I am exploring different courses that RMIT is offering. </w:t>
-      </w:r>
-      <w:r>
-        <w:rPr>
-          <w:rFonts w:ascii="Times New Roman" w:hAnsi="Times New Roman" w:cs="Times New Roman"/>
-          <w:color w:val="auto"/>
-          <w:sz w:val="24"/>
-          <w:szCs w:val="24"/>
-        </w:rPr>
-        <w:t>My ideal job is that of a Software Engineer, and fortunately, I am currently working an internship alongside my studies, which I think will be a good learning opportunity and experience. I have been offered an opportunity at an acquaintances company, to work as a software engineer. If everything works out, I hope to work as a software engineer either next year, or the year after</w:t>
+        <w:t>My plan is to continue studying a Bachelor of Information Technology, and hope that I can switch over to either Computer Science or Engineering. Currently, it’s hard to say what I really want to do in the future, but I am exploring different courses that RMIT is offering. My ideal job is that of a Software Engineer, and fortunately, I am currently working an internship alongside my studies, which I think will be a good learning opportunity and experience. I have been offered an opportunity at an acquaintances company, to work as a software engineer. If everything works out, I hope to work as a software engineer either next year, or the year after</w:t>
       </w:r>
       <w:r>
         <w:rPr>
@@ -8550,6 +8533,7 @@
     </w:p>
     <w:p>
       <w:pPr>
+        <w:jc w:val="center"/>
         <w:rPr>
           <w:rFonts w:ascii="Times New Roman" w:hAnsi="Times New Roman" w:cs="Times New Roman"/>
           <w:b/>
@@ -8575,11 +8559,70 @@
       <w:pPr>
         <w:rPr>
           <w:rFonts w:ascii="Times New Roman" w:hAnsi="Times New Roman" w:cs="Times New Roman"/>
+          <w:color w:val="auto"/>
+          <w:sz w:val="24"/>
+          <w:szCs w:val="24"/>
+        </w:rPr>
+      </w:pPr>
+      <w:r>
+        <w:rPr>
+          <w:rFonts w:ascii="Times New Roman" w:hAnsi="Times New Roman" w:cs="Times New Roman"/>
+          <w:color w:val="auto"/>
+          <w:sz w:val="24"/>
+          <w:szCs w:val="24"/>
+        </w:rPr>
+        <w:t xml:space="preserve">My ideal job title is to become a UI/UX Designer in the gaming industry. I intend to look for that role after I graduate with my degree in IT. However, I only intend to work there for 1-2 years before I go into freelance. I prefer having the option to pick and choose the projects that I work on based on how much I feel it aligns with my level of passion and values. Ideally, I would also like to work around a schedule tailored to my outgoing lifestyle. As of right now, the steps I am taking involve acquiring and </w:t>
+      </w:r>
+      <w:r>
+        <w:rPr>
+          <w:rFonts w:ascii="Times New Roman" w:hAnsi="Times New Roman" w:cs="Times New Roman"/>
+          <w:color w:val="auto"/>
+          <w:sz w:val="24"/>
+          <w:szCs w:val="24"/>
+        </w:rPr>
+        <w:lastRenderedPageBreak/>
+        <w:t xml:space="preserve">improving my coding and design skills through my existing role as a junior programmer. I aim to develop transferrable skills that revolve around website development so I can possibly land my ideal role. Through lots of trial and error, I will continue to hone my skills and hopefully be able to demonstrate all my hard work in the form of a folio. I also want to take on more responsibilities, continue independent study and learn to be comfortable working in a team in hopes that I may take on a leadership role in the future if the opportunity comes my way. </w:t>
+      </w:r>
+    </w:p>
+    <w:p>
+      <w:pPr>
+        <w:rPr>
+          <w:rFonts w:ascii="Times New Roman" w:hAnsi="Times New Roman" w:cs="Times New Roman"/>
+          <w:color w:val="auto"/>
+          <w:sz w:val="24"/>
+          <w:szCs w:val="24"/>
+        </w:rPr>
+      </w:pPr>
+    </w:p>
+    <w:p>
+      <w:pPr>
+        <w:rPr>
+          <w:rFonts w:ascii="Times New Roman" w:hAnsi="Times New Roman" w:cs="Times New Roman"/>
+          <w:color w:val="auto"/>
+          <w:sz w:val="24"/>
+          <w:szCs w:val="24"/>
+        </w:rPr>
+      </w:pPr>
+      <w:r>
+        <w:rPr>
+          <w:rFonts w:ascii="Times New Roman" w:hAnsi="Times New Roman" w:cs="Times New Roman"/>
+          <w:color w:val="auto"/>
+          <w:sz w:val="24"/>
+          <w:szCs w:val="24"/>
+        </w:rPr>
+        <w:t>A common element that can be found within all members is that they seek further study whether it’ll be through completing a certificate or through independent study. Furthermore, it is most noticeable that Van, Russell, and Bo all plan to find work within the IT industry whereas Dan wants to change into a music course next semester. Despite the three members having the shared passion in IT, they all have different ideal jobs. Van wants to dive into data management, which is more technical and requires further learning. This contrasts highly with Bo’s changing interest from Cybersecurity to Software Development for he much prefers more practical based learning over theory. Dan’s career plan is similar Bo because of the alternated interests yet on different scales. Dan is making the bolder move to enter two new fields: sound production and electrotechnology. He has considered his entire career progression and researched the courses he needed to complete to achieve his dreams within the timeframe he set for himself. Russell and Van have also set themselves 1-2 years for their ideal job which implies they are also being mindful of the time they have to move forward in their profession.</w:t>
+      </w:r>
+    </w:p>
+    <w:p>
+      <w:pPr>
+        <w:rPr>
+          <w:rFonts w:ascii="Times New Roman" w:hAnsi="Times New Roman" w:cs="Times New Roman"/>
           <w:b/>
           <w:bCs/>
           <w:color w:val="auto"/>
           <w:sz w:val="24"/>
           <w:szCs w:val="24"/>
+          <w:lang w:eastAsia="ja-JP"/>
         </w:rPr>
       </w:pPr>
     </w:p>
@@ -8636,17 +8679,7 @@
           <w:sz w:val="24"/>
           <w:szCs w:val="24"/>
         </w:rPr>
-        <w:t xml:space="preserve">After graduating with a degree in Information Technology, I intend to work as a data analyst for 1-2 years. I believe that with the current knowledge in probability, my skills in using python libraries such </w:t>
-      </w:r>
-      <w:r>
-        <w:rPr>
-          <w:rFonts w:ascii="Times New Roman" w:hAnsi="Times New Roman" w:cs="Times New Roman"/>
-          <w:color w:val="auto"/>
-          <w:sz w:val="24"/>
-          <w:szCs w:val="24"/>
-        </w:rPr>
-        <w:lastRenderedPageBreak/>
-        <w:t xml:space="preserve">as Numpy and Pandas to carry out an analysis, gives me a good foundation to build upon through work experience and further study. Until then, I plan to refresh on my knowledge regarding SQL, especially the querying side on database management, as well as learn how to use software currently used in the industry, such as </w:t>
+        <w:t xml:space="preserve">After graduating with a degree in Information Technology, I intend to work as a data analyst for 1-2 years. I believe that with the current knowledge in probability, my skills in using python libraries such as Numpy and Pandas to carry out an analysis, gives me a good foundation to build upon through work experience and further study. Until then, I plan to refresh on my knowledge regarding SQL, especially the querying side on database management, as well as learn how to use software currently used in the industry, such as </w:t>
       </w:r>
       <w:proofErr w:type="spellStart"/>
       <w:r>
@@ -8713,157 +8746,11 @@
     </w:p>
     <w:p>
       <w:pPr>
-        <w:rPr>
-          <w:rFonts w:ascii="Times New Roman" w:hAnsi="Times New Roman" w:cs="Times New Roman"/>
-        </w:rPr>
-      </w:pPr>
-    </w:p>
-    <w:p>
-      <w:pPr>
-        <w:rPr>
-          <w:rFonts w:ascii="Times New Roman" w:hAnsi="Times New Roman" w:cs="Times New Roman"/>
-        </w:rPr>
-      </w:pPr>
-    </w:p>
-    <w:p>
-      <w:pPr>
-        <w:rPr>
-          <w:rFonts w:ascii="Times New Roman" w:hAnsi="Times New Roman" w:cs="Times New Roman"/>
-        </w:rPr>
-      </w:pPr>
-    </w:p>
-    <w:p>
-      <w:pPr>
-        <w:rPr>
-          <w:rFonts w:ascii="Times New Roman" w:hAnsi="Times New Roman" w:cs="Times New Roman"/>
-        </w:rPr>
-      </w:pPr>
-    </w:p>
-    <w:p>
-      <w:pPr>
-        <w:rPr>
-          <w:rFonts w:ascii="Times New Roman" w:hAnsi="Times New Roman" w:cs="Times New Roman"/>
-        </w:rPr>
-      </w:pPr>
-    </w:p>
-    <w:p>
-      <w:pPr>
-        <w:rPr>
-          <w:rFonts w:ascii="Times New Roman" w:hAnsi="Times New Roman" w:cs="Times New Roman"/>
-        </w:rPr>
-      </w:pPr>
-    </w:p>
-    <w:p>
-      <w:pPr>
-        <w:rPr>
-          <w:rFonts w:ascii="Times New Roman" w:hAnsi="Times New Roman" w:cs="Times New Roman"/>
-        </w:rPr>
-      </w:pPr>
-    </w:p>
-    <w:p>
-      <w:pPr>
-        <w:rPr>
-          <w:rFonts w:ascii="Times New Roman" w:hAnsi="Times New Roman" w:cs="Times New Roman"/>
-        </w:rPr>
-      </w:pPr>
-    </w:p>
-    <w:p>
-      <w:pPr>
-        <w:rPr>
-          <w:rFonts w:ascii="Times New Roman" w:hAnsi="Times New Roman" w:cs="Times New Roman"/>
-        </w:rPr>
-      </w:pPr>
-    </w:p>
-    <w:p>
-      <w:pPr>
-        <w:rPr>
-          <w:rFonts w:ascii="Times New Roman" w:hAnsi="Times New Roman" w:cs="Times New Roman"/>
-        </w:rPr>
-      </w:pPr>
-    </w:p>
-    <w:p>
-      <w:pPr>
-        <w:rPr>
-          <w:rFonts w:ascii="Times New Roman" w:hAnsi="Times New Roman" w:cs="Times New Roman"/>
-        </w:rPr>
-      </w:pPr>
-    </w:p>
-    <w:p>
-      <w:pPr>
-        <w:rPr>
-          <w:rFonts w:ascii="Times New Roman" w:hAnsi="Times New Roman" w:cs="Times New Roman"/>
-        </w:rPr>
-      </w:pPr>
-    </w:p>
-    <w:p>
-      <w:pPr>
-        <w:rPr>
-          <w:rFonts w:ascii="Times New Roman" w:hAnsi="Times New Roman" w:cs="Times New Roman"/>
-        </w:rPr>
-      </w:pPr>
-    </w:p>
-    <w:p>
-      <w:pPr>
-        <w:rPr>
-          <w:rFonts w:ascii="Times New Roman" w:hAnsi="Times New Roman" w:cs="Times New Roman"/>
-        </w:rPr>
-      </w:pPr>
-    </w:p>
-    <w:p>
-      <w:pPr>
-        <w:rPr>
-          <w:rFonts w:ascii="Times New Roman" w:hAnsi="Times New Roman" w:cs="Times New Roman"/>
-        </w:rPr>
-      </w:pPr>
-    </w:p>
-    <w:p>
-      <w:pPr>
-        <w:rPr>
-          <w:rFonts w:ascii="Times New Roman" w:hAnsi="Times New Roman" w:cs="Times New Roman"/>
-        </w:rPr>
-      </w:pPr>
-    </w:p>
-    <w:p>
-      <w:pPr>
-        <w:rPr>
-          <w:rFonts w:ascii="Times New Roman" w:hAnsi="Times New Roman" w:cs="Times New Roman"/>
-        </w:rPr>
-      </w:pPr>
-    </w:p>
-    <w:p>
-      <w:pPr>
-        <w:rPr>
-          <w:rFonts w:ascii="Times New Roman" w:hAnsi="Times New Roman" w:cs="Times New Roman"/>
-        </w:rPr>
-      </w:pPr>
-    </w:p>
-    <w:p>
-      <w:pPr>
-        <w:rPr>
-          <w:rFonts w:ascii="Times New Roman" w:hAnsi="Times New Roman" w:cs="Times New Roman"/>
-        </w:rPr>
-      </w:pPr>
-    </w:p>
-    <w:p>
-      <w:pPr>
-        <w:rPr>
-          <w:rFonts w:ascii="Times New Roman" w:hAnsi="Times New Roman" w:cs="Times New Roman"/>
-        </w:rPr>
-      </w:pPr>
-    </w:p>
-    <w:p>
-      <w:pPr>
         <w:spacing w:after="200"/>
         <w:rPr>
           <w:rFonts w:ascii="Times New Roman" w:hAnsi="Times New Roman" w:cs="Times New Roman"/>
         </w:rPr>
       </w:pPr>
-      <w:r>
-        <w:rPr>
-          <w:rFonts w:ascii="Times New Roman" w:hAnsi="Times New Roman" w:cs="Times New Roman"/>
-        </w:rPr>
-        <w:br w:type="page"/>
-      </w:r>
     </w:p>
     <w:p>
       <w:pPr>
@@ -17113,6 +17000,7 @@
                 <w:sz w:val="22"/>
                 <w:szCs w:val="22"/>
               </w:rPr>
+              <w:lastRenderedPageBreak/>
               <w:t>Week 7</w:t>
             </w:r>
           </w:p>
@@ -17787,6 +17675,7 @@
                 <w:sz w:val="22"/>
                 <w:szCs w:val="22"/>
               </w:rPr>
+              <w:lastRenderedPageBreak/>
               <w:t>Week 11</w:t>
             </w:r>
           </w:p>
@@ -25134,21 +25023,7 @@
           <w:b/>
           <w:bCs/>
         </w:rPr>
-        <w:t>Russell</w:t>
-      </w:r>
-      <w:r>
-        <w:rPr>
-          <w:b/>
-          <w:bCs/>
-        </w:rPr>
-        <w:t>’s</w:t>
-      </w:r>
-      <w:r>
-        <w:rPr>
-          <w:b/>
-          <w:bCs/>
-        </w:rPr>
-        <w:t xml:space="preserve"> Group Reflection</w:t>
+        <w:t>Russell’s Group Reflection</w:t>
       </w:r>
     </w:p>
     <w:p>

</xml_diff>